<commit_message>
updated preprint after typesetting
</commit_message>
<xml_diff>
--- a/communications/preprint/Hussey - 2024 - verification report a critical reanalysis of Vahey et al 2015.docx
+++ b/communications/preprint/Hussey - 2024 - verification report a critical reanalysis of Vahey et al 2015.docx
@@ -312,7 +312,13 @@
         <w:t xml:space="preserve">. </w:t>
       </w:r>
       <w:r>
-        <w:t>The intended meta-scientific utility of this manuscript is therefore to provide a relatively fine-grain description of what information was inspected for errors and how, in the hope that some of these methods of verification allow other meta-analyses to be more efficiently and effectively inspected for errors.</w:t>
+        <w:t xml:space="preserve">The intended meta-scientific utility of this </w:t>
+      </w:r>
+      <w:r>
+        <w:t>article</w:t>
+      </w:r>
+      <w:r>
+        <w:t xml:space="preserve"> is therefore to provide a relatively fine-grain description of what information was inspected for errors and how, in the hope that some of these methods of verification allow other meta-analyses to be more efficiently and effectively inspected for errors.</w:t>
       </w:r>
     </w:p>
     <w:p>
@@ -2154,7 +2160,13 @@
     </w:p>
     <w:p>
       <w:r>
-        <w:t xml:space="preserve">I received no correspondence from Dr. Vahey between then and August 2024, when I emailed him and the other authors of Vahey et al. (2015) a copy of an earlier draft of this manuscript and invited them to comment on the accuracy of the claims presented here. They declined to do so. No corrections of Vahey et al. (2015) have been issued at the time of writing (July 2024), and to the best of my knowledge, the authors of Vahey et al. (2015) have made no public statements about these concerns about the credibility of the </w:t>
+        <w:t xml:space="preserve">I received no correspondence from Dr. Vahey between then and August 2024, when I emailed him and the other authors of Vahey et al. (2015) a copy of an earlier draft of this </w:t>
+      </w:r>
+      <w:r>
+        <w:t>article</w:t>
+      </w:r>
+      <w:r>
+        <w:t xml:space="preserve"> and invited them to comment on the accuracy of the claims presented here. They declined to do so. No corrections of Vahey et al. (2015) have been issued at the time of writing (July 2024), and to the best of my knowledge, the authors of Vahey et al. (2015) have made no public statements about these concerns about the credibility of the </w:t>
       </w:r>
       <w:r>
         <w:t xml:space="preserve">original </w:t>
@@ -2189,24 +2201,11 @@
     </w:p>
     <w:p>
       <w:r>
-        <w:t xml:space="preserve">In the absence of Dr. Vahey sharing the code used for Vahey et al. (2015), the below verification attempts followed Dr. </w:t>
-      </w:r>
-      <w:proofErr w:type="spellStart"/>
-      <w:r>
-        <w:t>Vahey’s</w:t>
-      </w:r>
-      <w:proofErr w:type="spellEnd"/>
-      <w:r>
-        <w:t xml:space="preserve"> instructions to employ the code associated with Field and Gillett (2010) that were available on Prof. Field’s website (i.e., </w:t>
-      </w:r>
-      <w:hyperlink r:id="rId15" w:history="1">
-        <w:r>
-          <w:rPr>
-            <w:rStyle w:val="Hyperlink"/>
-          </w:rPr>
-          <w:t>https://www.discoveringstatistics.com/repository/fieldgillett/how_to_do_a_meta_analysis.html</w:t>
-        </w:r>
-      </w:hyperlink>
+        <w:t>In the absence of Dr. Vahey sharing the code used for Vahey et al. (2015), the below verification attempts followed Dr. Vahey’s instructions to employ the code associated with Field and Gillett (2010) that were available on Prof. Field’s website (</w:t>
+      </w:r>
+      <w:r>
+        <w:t>no longer available at time of publication</w:t>
+      </w:r>
       <w:r>
         <w:t xml:space="preserve">). Later, I discuss the issues I encountered with this </w:t>
       </w:r>
@@ -2229,15 +2228,7 @@
     </w:p>
     <w:p>
       <w:r>
-        <w:t xml:space="preserve">Details of the power analyses reported in Vahey et al. (2015) were extracted from the article. This included the meta-effect size used (i.e., using point estimate or lower bound Confidence Interval, following </w:t>
-      </w:r>
-      <w:proofErr w:type="spellStart"/>
-      <w:r>
-        <w:t>Perugini</w:t>
-      </w:r>
-      <w:proofErr w:type="spellEnd"/>
-      <w:r>
-        <w:t xml:space="preserve"> et al.’s </w:t>
+        <w:t xml:space="preserve">Details of the power analyses reported in Vahey et al. (2015) were extracted from the article. This included the meta-effect size used (i.e., using point estimate or lower bound Confidence Interval, following Perugini et al.’s </w:t>
       </w:r>
       <w:r>
         <w:t xml:space="preserve">(2014) </w:t>
@@ -2777,28 +2768,9 @@
               <w:pStyle w:val="table"/>
               <w:jc w:val="center"/>
             </w:pPr>
-            <m:oMathPara>
-              <m:oMath>
-                <m:acc>
-                  <m:accPr>
-                    <m:chr m:val="̅"/>
-                    <m:ctrlPr>
-                      <w:rPr>
-                        <w:rFonts w:ascii="Cambria Math" w:hAnsi="Cambria Math"/>
-                      </w:rPr>
-                    </m:ctrlPr>
-                  </m:accPr>
-                  <m:e>
-                    <m:r>
-                      <w:rPr>
-                        <w:rFonts w:ascii="Cambria Math" w:hAnsi="Cambria Math"/>
-                      </w:rPr>
-                      <m:t>r</m:t>
-                    </m:r>
-                  </m:e>
-                </m:acc>
-              </m:oMath>
-            </m:oMathPara>
+            <w:r>
+              <w:t>Effect size</w:t>
+            </w:r>
           </w:p>
         </w:tc>
         <w:tc>
@@ -2853,28 +2825,9 @@
               <w:pStyle w:val="table"/>
               <w:jc w:val="center"/>
             </w:pPr>
-            <m:oMathPara>
-              <m:oMath>
-                <m:acc>
-                  <m:accPr>
-                    <m:chr m:val="̅"/>
-                    <m:ctrlPr>
-                      <w:rPr>
-                        <w:rFonts w:ascii="Cambria Math" w:hAnsi="Cambria Math"/>
-                      </w:rPr>
-                    </m:ctrlPr>
-                  </m:accPr>
-                  <m:e>
-                    <m:r>
-                      <w:rPr>
-                        <w:rFonts w:ascii="Cambria Math" w:hAnsi="Cambria Math"/>
-                      </w:rPr>
-                      <m:t>r</m:t>
-                    </m:r>
-                  </m:e>
-                </m:acc>
-              </m:oMath>
-            </m:oMathPara>
+            <w:r>
+              <w:t>Effect size</w:t>
+            </w:r>
           </w:p>
         </w:tc>
         <w:tc>
@@ -4385,15 +4338,7 @@
               <w:pStyle w:val="table"/>
             </w:pPr>
             <w:r>
-              <w:t xml:space="preserve">* Researchers often use the point estimate of the meta-effect size. </w:t>
-            </w:r>
-            <w:proofErr w:type="spellStart"/>
-            <w:r>
-              <w:t>Perugini</w:t>
-            </w:r>
-            <w:proofErr w:type="spellEnd"/>
-            <w:r>
-              <w:t xml:space="preserve"> et al. </w:t>
+              <w:t xml:space="preserve">* Researchers often use the point estimate of the meta-effect size. Perugini et al. </w:t>
             </w:r>
             <w:r>
               <w:fldChar w:fldCharType="begin"/>
@@ -4547,7 +4492,7 @@
                     <pic:cNvPicPr/>
                   </pic:nvPicPr>
                   <pic:blipFill>
-                    <a:blip r:embed="rId16"/>
+                    <a:blip r:embed="rId15"/>
                     <a:stretch>
                       <a:fillRect/>
                     </a:stretch>
@@ -4588,7 +4533,13 @@
         </w:rPr>
       </w:pPr>
       <w:r>
-        <w:t xml:space="preserve">Separately, it is also worth inspecting the weighted average effect sizes for each of the component studies reported in Vahey et al.’s (2015) Figure 1. These numerical values were extracted and are reproduced in Figure 1 of this manuscript and serve as the data for the verification attempts below. The individual effect sizes are labeled as representing weighted </w:t>
+        <w:t xml:space="preserve">Separately, it is also worth inspecting the weighted average effect sizes for each of the component studies reported in Vahey et al.’s (2015) Figure 1. These numerical values were extracted and are reproduced in Figure 1 of this </w:t>
+      </w:r>
+      <w:r>
+        <w:t>article</w:t>
+      </w:r>
+      <w:r>
+        <w:t xml:space="preserve"> and serve as the data for the verification attempts below. The individual effect sizes are labeled as representing weighted </w:t>
       </w:r>
       <w:r>
         <w:rPr>
@@ -4751,7 +4702,7 @@
                     <pic:cNvPicPr/>
                   </pic:nvPicPr>
                   <pic:blipFill>
-                    <a:blip r:embed="rId17"/>
+                    <a:blip r:embed="rId16"/>
                     <a:stretch>
                       <a:fillRect/>
                     </a:stretch>
@@ -4844,17 +4795,17 @@
         <w:t>,</w:t>
       </w:r>
       <w:r>
-        <w:t xml:space="preserve"> which illustrates this discrepancy. This suggests that the </w:t>
+        <w:t xml:space="preserve"> which </w:t>
+      </w:r>
+      <w:r>
+        <w:lastRenderedPageBreak/>
+        <w:t xml:space="preserve">illustrates this discrepancy. This suggests that the </w:t>
       </w:r>
       <w:r>
         <w:t xml:space="preserve">original </w:t>
       </w:r>
       <w:r>
-        <w:t xml:space="preserve">funnel plot and forest plot were created from </w:t>
-      </w:r>
-      <w:r>
-        <w:lastRenderedPageBreak/>
-        <w:t xml:space="preserve">slightly different data sets. It is unclear which one represents the ‘correct’ data set (especially in light of the </w:t>
+        <w:t xml:space="preserve">funnel plot and forest plot were created from slightly different data sets. It is unclear which one represents the ‘correct’ data set (especially in light of the </w:t>
       </w:r>
       <w:r>
         <w:t>section on ‘average effect sizes’ that I discuss later</w:t>
@@ -5085,10 +5036,10 @@
         <w:t>z</w:t>
       </w:r>
       <w:r>
-        <w:t xml:space="preserve"> transformations (e.g., due to asymmetric Confidence Intervals in the weighted mean effect sizes in their Figure 1, and the reference to this </w:t>
-      </w:r>
-      <w:r>
-        <w:t>transformation in Figure 2), and reported both Confidence Intervals and Credibility Intervals. In contrast, “</w:t>
+        <w:t xml:space="preserve"> transformations (e.g., due to </w:t>
+      </w:r>
+      <w:r>
+        <w:t>asymmetric Confidence Intervals in the weighted mean effect sizes in their Figure 1, and the reference to this transformation in Figure 2), and reported both Confidence Intervals and Credibility Intervals. In contrast, “</w:t>
       </w:r>
       <w:proofErr w:type="spellStart"/>
       <w:r>
@@ -7956,7 +7907,13 @@
         <w:t xml:space="preserve"> that produced each effect size. Partially missing values can be imputed via the mean, but at least some reliability values must be provided. However, Vahey et al. (2015) do not report any extracting or </w:t>
       </w:r>
       <w:r>
-        <w:t xml:space="preserve">estimating reliabilities or deattenuating the effect sizes based on them, and no reliability data is available in the manuscript or </w:t>
+        <w:t xml:space="preserve">estimating reliabilities or deattenuating the effect sizes based on them, and no reliability data is available in the </w:t>
+      </w:r>
+      <w:r>
+        <w:t>article</w:t>
+      </w:r>
+      <w:r>
+        <w:t xml:space="preserve"> or </w:t>
       </w:r>
       <w:r>
         <w:t xml:space="preserve">its </w:t>
@@ -11297,10 +11254,10 @@
         <w:t>Field and Gillett</w:t>
       </w:r>
       <w:r>
-        <w:t xml:space="preserve">’s (2010) equations 2-5 were used to implement </w:t>
-      </w:r>
-      <w:r>
-        <w:t xml:space="preserve">Credibility Intervals. In this attempt, the Confidence Intervals reported </w:t>
+        <w:t xml:space="preserve">’s </w:t>
+      </w:r>
+      <w:r>
+        <w:t xml:space="preserve">(2010) equations 2-5 were used to implement Credibility Intervals. In this attempt, the Confidence Intervals reported </w:t>
       </w:r>
       <w:r>
         <w:t>in</w:t>
@@ -11409,7 +11366,13 @@
         <w:t xml:space="preserve">; see also </w:t>
       </w:r>
       <w:r>
-        <w:t xml:space="preserve">this manuscript’s Figures 1 and 3), suggesting that </w:t>
+        <w:t xml:space="preserve">this </w:t>
+      </w:r>
+      <w:r>
+        <w:t>article</w:t>
+      </w:r>
+      <w:r>
+        <w:t xml:space="preserve">’s Figures 1 and 3), suggesting that </w:t>
       </w:r>
       <w:r>
         <w:t xml:space="preserve">the analyses </w:t>
@@ -11508,7 +11471,7 @@
                     <pic:cNvPicPr/>
                   </pic:nvPicPr>
                   <pic:blipFill>
-                    <a:blip r:embed="rId18"/>
+                    <a:blip r:embed="rId17"/>
                     <a:stretch>
                       <a:fillRect/>
                     </a:stretch>
@@ -11566,7 +11529,7 @@
                     <pic:cNvPicPr/>
                   </pic:nvPicPr>
                   <pic:blipFill>
-                    <a:blip r:embed="rId19"/>
+                    <a:blip r:embed="rId18"/>
                     <a:stretch>
                       <a:fillRect/>
                     </a:stretch>
@@ -13991,6 +13954,9 @@
       </w:r>
     </w:p>
     <w:p>
+      <w:pPr>
+        <w:ind w:firstLine="0"/>
+      </w:pPr>
       <w:r>
         <w:rPr>
           <w:b/>
@@ -14019,7 +13985,7 @@
     </w:p>
     <w:p>
       <w:pPr>
-        <w:ind w:firstLine="450"/>
+        <w:ind w:firstLine="0"/>
         <w:jc w:val="center"/>
       </w:pPr>
       <w:r>
@@ -14042,7 +14008,7 @@
                     <pic:cNvPicPr/>
                   </pic:nvPicPr>
                   <pic:blipFill>
-                    <a:blip r:embed="rId20"/>
+                    <a:blip r:embed="rId19"/>
                     <a:stretch>
                       <a:fillRect/>
                     </a:stretch>
@@ -14772,15 +14738,7 @@
         <w:t xml:space="preserve">. </w:t>
       </w:r>
       <w:r>
-        <w:t xml:space="preserve">As </w:t>
-      </w:r>
-      <w:proofErr w:type="spellStart"/>
-      <w:r>
-        <w:t>Borenstein</w:t>
-      </w:r>
-      <w:proofErr w:type="spellEnd"/>
-      <w:r>
-        <w:t xml:space="preserve"> et al. </w:t>
+        <w:t xml:space="preserve">As Borenstein et al. </w:t>
       </w:r>
       <w:r>
         <w:fldChar w:fldCharType="begin"/>

</xml_diff>